<commit_message>
feat(template): update plantilla controller
</commit_message>
<xml_diff>
--- a/public/plantilla/docs/PLANTILLA_UPAO.docx
+++ b/public/plantilla/docs/PLANTILLA_UPAO.docx
@@ -506,7 +506,6 @@
         </w:rPr>
         <w:t>${</w:t>
       </w:r>
-      <w:proofErr w:type="spellStart"/>
       <w:r>
         <w:rPr>
           <w:rFonts w:ascii="Arial" w:hAnsi="Arial" w:cs="Arial"/>
@@ -515,7 +514,14 @@
         </w:rPr>
         <w:t>block_autor</w:t>
       </w:r>
-      <w:proofErr w:type="spellEnd"/>
+      <w:r>
+        <w:rPr>
+          <w:rFonts w:ascii="Arial" w:hAnsi="Arial" w:cs="Arial"/>
+          <w:sz w:val="24"/>
+          <w:szCs w:val="24"/>
+        </w:rPr>
+        <w:t>1</w:t>
+      </w:r>
       <w:r>
         <w:rPr>
           <w:rFonts w:ascii="Arial" w:hAnsi="Arial" w:cs="Arial"/>
@@ -527,6 +533,11 @@
     </w:p>
     <w:p>
       <w:pPr>
+        <w:pStyle w:val="Prrafodelista"/>
+        <w:numPr>
+          <w:ilvl w:val="0"/>
+          <w:numId w:val="3"/>
+        </w:numPr>
         <w:spacing w:line="240" w:lineRule="auto"/>
         <w:jc w:val="center"/>
         <w:rPr>
@@ -586,18 +597,16 @@
           <w:sz w:val="24"/>
           <w:szCs w:val="24"/>
         </w:rPr>
-        <w:t>{/</w:t>
-      </w:r>
-      <w:proofErr w:type="spellStart"/>
-      <w:r>
-        <w:rPr>
-          <w:rFonts w:ascii="Arial" w:hAnsi="Arial" w:cs="Arial"/>
-          <w:sz w:val="24"/>
-          <w:szCs w:val="24"/>
-        </w:rPr>
-        <w:t>block_autor</w:t>
-      </w:r>
-      <w:proofErr w:type="spellEnd"/>
+        <w:t>{/block_autor</w:t>
+      </w:r>
+      <w:r>
+        <w:rPr>
+          <w:rFonts w:ascii="Arial" w:hAnsi="Arial" w:cs="Arial"/>
+          <w:sz w:val="24"/>
+          <w:szCs w:val="24"/>
+        </w:rPr>
+        <w:t>1</w:t>
+      </w:r>
       <w:r>
         <w:rPr>
           <w:rFonts w:ascii="Arial" w:hAnsi="Arial" w:cs="Arial"/>
@@ -877,7 +886,13 @@
     <w:sdt>
       <w:sdtPr>
         <w:rPr>
-          <w:lang w:val="es-ES"/>
+          <w:rFonts w:asciiTheme="minorHAnsi" w:eastAsiaTheme="minorHAnsi" w:hAnsiTheme="minorHAnsi" w:cstheme="minorBidi"/>
+          <w:color w:val="auto"/>
+          <w:kern w:val="2"/>
+          <w:sz w:val="22"/>
+          <w:szCs w:val="22"/>
+          <w:lang w:val="es-ES" w:eastAsia="en-US"/>
+          <w14:ligatures w14:val="standardContextual"/>
         </w:rPr>
         <w:id w:val="-7989679"/>
         <w:docPartObj>
@@ -887,15 +902,8 @@
       </w:sdtPr>
       <w:sdtEndPr>
         <w:rPr>
-          <w:rFonts w:asciiTheme="minorHAnsi" w:eastAsiaTheme="minorHAnsi" w:hAnsiTheme="minorHAnsi" w:cstheme="minorBidi"/>
           <w:b/>
           <w:bCs/>
-          <w:color w:val="auto"/>
-          <w:kern w:val="2"/>
-          <w:sz w:val="22"/>
-          <w:szCs w:val="22"/>
-          <w:lang w:eastAsia="en-US"/>
-          <w14:ligatures w14:val="standardContextual"/>
         </w:rPr>
       </w:sdtEndPr>
       <w:sdtContent>
@@ -4468,7 +4476,23 @@
           <w:sz w:val="24"/>
           <w:szCs w:val="24"/>
         </w:rPr>
-        <w:t>formulación_problema</w:t>
+        <w:t>formulaci</w:t>
+      </w:r>
+      <w:r>
+        <w:rPr>
+          <w:rFonts w:ascii="Arial" w:hAnsi="Arial" w:cs="Arial"/>
+          <w:sz w:val="24"/>
+          <w:szCs w:val="24"/>
+        </w:rPr>
+        <w:t>o</w:t>
+      </w:r>
+      <w:r>
+        <w:rPr>
+          <w:rFonts w:ascii="Arial" w:hAnsi="Arial" w:cs="Arial"/>
+          <w:sz w:val="24"/>
+          <w:szCs w:val="24"/>
+        </w:rPr>
+        <w:t>n_problema</w:t>
       </w:r>
       <w:proofErr w:type="spellEnd"/>
       <w:r>
@@ -4527,7 +4551,23 @@
           <w:sz w:val="24"/>
           <w:szCs w:val="24"/>
         </w:rPr>
-        <w:t>justificación_inv</w:t>
+        <w:t>justificaci</w:t>
+      </w:r>
+      <w:r>
+        <w:rPr>
+          <w:rFonts w:ascii="Arial" w:hAnsi="Arial" w:cs="Arial"/>
+          <w:sz w:val="24"/>
+          <w:szCs w:val="24"/>
+        </w:rPr>
+        <w:t>o</w:t>
+      </w:r>
+      <w:r>
+        <w:rPr>
+          <w:rFonts w:ascii="Arial" w:hAnsi="Arial" w:cs="Arial"/>
+          <w:sz w:val="24"/>
+          <w:szCs w:val="24"/>
+        </w:rPr>
+        <w:t>n_inv</w:t>
       </w:r>
       <w:proofErr w:type="spellEnd"/>
       <w:r>
@@ -4995,7 +5035,23 @@
           <w:sz w:val="24"/>
           <w:szCs w:val="24"/>
         </w:rPr>
-        <w:t>formulación_hipotesis</w:t>
+        <w:t>formulaci</w:t>
+      </w:r>
+      <w:r>
+        <w:rPr>
+          <w:rFonts w:ascii="Arial" w:hAnsi="Arial" w:cs="Arial"/>
+          <w:sz w:val="24"/>
+          <w:szCs w:val="24"/>
+        </w:rPr>
+        <w:t>o</w:t>
+      </w:r>
+      <w:r>
+        <w:rPr>
+          <w:rFonts w:ascii="Arial" w:hAnsi="Arial" w:cs="Arial"/>
+          <w:sz w:val="24"/>
+          <w:szCs w:val="24"/>
+        </w:rPr>
+        <w:t>n_hipotesis</w:t>
       </w:r>
       <w:proofErr w:type="spellEnd"/>
       <w:r>
@@ -5932,11 +5988,127 @@
       </w:rPr>
     </w:lvl>
   </w:abstractNum>
+  <w:abstractNum w:abstractNumId="2" w15:restartNumberingAfterBreak="0">
+    <w:nsid w:val="5B337D8A"/>
+    <w:multiLevelType w:val="hybridMultilevel"/>
+    <w:tmpl w:val="D65AF7A8"/>
+    <w:lvl w:ilvl="0" w:tplc="280A0001">
+      <w:start w:val="1"/>
+      <w:numFmt w:val="bullet"/>
+      <w:lvlText w:val=""/>
+      <w:lvlJc w:val="left"/>
+      <w:pPr>
+        <w:ind w:left="720" w:hanging="360"/>
+      </w:pPr>
+      <w:rPr>
+        <w:rFonts w:ascii="Symbol" w:hAnsi="Symbol" w:hint="default"/>
+      </w:rPr>
+    </w:lvl>
+    <w:lvl w:ilvl="1" w:tplc="280A0003" w:tentative="1">
+      <w:start w:val="1"/>
+      <w:numFmt w:val="bullet"/>
+      <w:lvlText w:val="o"/>
+      <w:lvlJc w:val="left"/>
+      <w:pPr>
+        <w:ind w:left="1440" w:hanging="360"/>
+      </w:pPr>
+      <w:rPr>
+        <w:rFonts w:ascii="Courier New" w:hAnsi="Courier New" w:cs="Courier New" w:hint="default"/>
+      </w:rPr>
+    </w:lvl>
+    <w:lvl w:ilvl="2" w:tplc="280A0005" w:tentative="1">
+      <w:start w:val="1"/>
+      <w:numFmt w:val="bullet"/>
+      <w:lvlText w:val=""/>
+      <w:lvlJc w:val="left"/>
+      <w:pPr>
+        <w:ind w:left="2160" w:hanging="360"/>
+      </w:pPr>
+      <w:rPr>
+        <w:rFonts w:ascii="Wingdings" w:hAnsi="Wingdings" w:hint="default"/>
+      </w:rPr>
+    </w:lvl>
+    <w:lvl w:ilvl="3" w:tplc="280A0001" w:tentative="1">
+      <w:start w:val="1"/>
+      <w:numFmt w:val="bullet"/>
+      <w:lvlText w:val=""/>
+      <w:lvlJc w:val="left"/>
+      <w:pPr>
+        <w:ind w:left="2880" w:hanging="360"/>
+      </w:pPr>
+      <w:rPr>
+        <w:rFonts w:ascii="Symbol" w:hAnsi="Symbol" w:hint="default"/>
+      </w:rPr>
+    </w:lvl>
+    <w:lvl w:ilvl="4" w:tplc="280A0003" w:tentative="1">
+      <w:start w:val="1"/>
+      <w:numFmt w:val="bullet"/>
+      <w:lvlText w:val="o"/>
+      <w:lvlJc w:val="left"/>
+      <w:pPr>
+        <w:ind w:left="3600" w:hanging="360"/>
+      </w:pPr>
+      <w:rPr>
+        <w:rFonts w:ascii="Courier New" w:hAnsi="Courier New" w:cs="Courier New" w:hint="default"/>
+      </w:rPr>
+    </w:lvl>
+    <w:lvl w:ilvl="5" w:tplc="280A0005" w:tentative="1">
+      <w:start w:val="1"/>
+      <w:numFmt w:val="bullet"/>
+      <w:lvlText w:val=""/>
+      <w:lvlJc w:val="left"/>
+      <w:pPr>
+        <w:ind w:left="4320" w:hanging="360"/>
+      </w:pPr>
+      <w:rPr>
+        <w:rFonts w:ascii="Wingdings" w:hAnsi="Wingdings" w:hint="default"/>
+      </w:rPr>
+    </w:lvl>
+    <w:lvl w:ilvl="6" w:tplc="280A0001" w:tentative="1">
+      <w:start w:val="1"/>
+      <w:numFmt w:val="bullet"/>
+      <w:lvlText w:val=""/>
+      <w:lvlJc w:val="left"/>
+      <w:pPr>
+        <w:ind w:left="5040" w:hanging="360"/>
+      </w:pPr>
+      <w:rPr>
+        <w:rFonts w:ascii="Symbol" w:hAnsi="Symbol" w:hint="default"/>
+      </w:rPr>
+    </w:lvl>
+    <w:lvl w:ilvl="7" w:tplc="280A0003" w:tentative="1">
+      <w:start w:val="1"/>
+      <w:numFmt w:val="bullet"/>
+      <w:lvlText w:val="o"/>
+      <w:lvlJc w:val="left"/>
+      <w:pPr>
+        <w:ind w:left="5760" w:hanging="360"/>
+      </w:pPr>
+      <w:rPr>
+        <w:rFonts w:ascii="Courier New" w:hAnsi="Courier New" w:cs="Courier New" w:hint="default"/>
+      </w:rPr>
+    </w:lvl>
+    <w:lvl w:ilvl="8" w:tplc="280A0005" w:tentative="1">
+      <w:start w:val="1"/>
+      <w:numFmt w:val="bullet"/>
+      <w:lvlText w:val=""/>
+      <w:lvlJc w:val="left"/>
+      <w:pPr>
+        <w:ind w:left="6480" w:hanging="360"/>
+      </w:pPr>
+      <w:rPr>
+        <w:rFonts w:ascii="Wingdings" w:hAnsi="Wingdings" w:hint="default"/>
+      </w:rPr>
+    </w:lvl>
+  </w:abstractNum>
   <w:num w:numId="1" w16cid:durableId="1221861983">
     <w:abstractNumId w:val="0"/>
   </w:num>
   <w:num w:numId="2" w16cid:durableId="2026177303">
     <w:abstractNumId w:val="1"/>
+  </w:num>
+  <w:num w:numId="3" w16cid:durableId="1320957523">
+    <w:abstractNumId w:val="2"/>
   </w:num>
 </w:numbering>
 </file>

</xml_diff>

<commit_message>
feat(plantilla): solucion problema de objetivos en plantilla y caracteres especiales
</commit_message>
<xml_diff>
--- a/public/plantilla/docs/PLANTILLA_UPAO.docx
+++ b/public/plantilla/docs/PLANTILLA_UPAO.docx
@@ -1,6 +1,6 @@
 
 <file path=word/document.xml><?xml version="1.0" encoding="utf-8"?>
-<w:document xmlns:wpc="http://schemas.microsoft.com/office/word/2010/wordprocessingCanvas" xmlns:cx="http://schemas.microsoft.com/office/drawing/2014/chartex" xmlns:cx1="http://schemas.microsoft.com/office/drawing/2015/9/8/chartex" xmlns:cx2="http://schemas.microsoft.com/office/drawing/2015/10/21/chartex" xmlns:cx3="http://schemas.microsoft.com/office/drawing/2016/5/9/chartex" xmlns:cx4="http://schemas.microsoft.com/office/drawing/2016/5/10/chartex" xmlns:cx5="http://schemas.microsoft.com/office/drawing/2016/5/11/chartex" xmlns:cx6="http://schemas.microsoft.com/office/drawing/2016/5/12/chartex" xmlns:cx7="http://schemas.microsoft.com/office/drawing/2016/5/13/chartex" xmlns:cx8="http://schemas.microsoft.com/office/drawing/2016/5/14/chartex" xmlns:mc="http://schemas.openxmlformats.org/markup-compatibility/2006" xmlns:aink="http://schemas.microsoft.com/office/drawing/2016/ink" xmlns:am3d="http://schemas.microsoft.com/office/drawing/2017/model3d" xmlns:o="urn:schemas-microsoft-com:office:office" xmlns:oel="http://schemas.microsoft.com/office/2019/extlst" xmlns:r="http://schemas.openxmlformats.org/officeDocument/2006/relationships" xmlns:m="http://schemas.openxmlformats.org/officeDocument/2006/math" xmlns:v="urn:schemas-microsoft-com:vml" xmlns:wp14="http://schemas.microsoft.com/office/word/2010/wordprocessingDrawing" xmlns:wp="http://schemas.openxmlformats.org/drawingml/2006/wordprocessingDrawing" xmlns:w10="urn:schemas-microsoft-com:office:word" xmlns:w="http://schemas.openxmlformats.org/wordprocessingml/2006/main" xmlns:w14="http://schemas.microsoft.com/office/word/2010/wordml" xmlns:w15="http://schemas.microsoft.com/office/word/2012/wordml" xmlns:w16cex="http://schemas.microsoft.com/office/word/2018/wordml/cex" xmlns:w16cid="http://schemas.microsoft.com/office/word/2016/wordml/cid" xmlns:w16="http://schemas.microsoft.com/office/word/2018/wordml" xmlns:w16sdtdh="http://schemas.microsoft.com/office/word/2020/wordml/sdtdatahash" xmlns:w16se="http://schemas.microsoft.com/office/word/2015/wordml/symex" xmlns:wpg="http://schemas.microsoft.com/office/word/2010/wordprocessingGroup" xmlns:wpi="http://schemas.microsoft.com/office/word/2010/wordprocessingInk" xmlns:wne="http://schemas.microsoft.com/office/word/2006/wordml" xmlns:wps="http://schemas.microsoft.com/office/word/2010/wordprocessingShape" mc:Ignorable="w14 w15 w16se w16cid w16 w16cex w16sdtdh wp14">
+<w:document xmlns:wpc="http://schemas.microsoft.com/office/word/2010/wordprocessingCanvas" xmlns:cx="http://schemas.microsoft.com/office/drawing/2014/chartex" xmlns:cx1="http://schemas.microsoft.com/office/drawing/2015/9/8/chartex" xmlns:cx2="http://schemas.microsoft.com/office/drawing/2015/10/21/chartex" xmlns:cx3="http://schemas.microsoft.com/office/drawing/2016/5/9/chartex" xmlns:cx4="http://schemas.microsoft.com/office/drawing/2016/5/10/chartex" xmlns:cx5="http://schemas.microsoft.com/office/drawing/2016/5/11/chartex" xmlns:cx6="http://schemas.microsoft.com/office/drawing/2016/5/12/chartex" xmlns:cx7="http://schemas.microsoft.com/office/drawing/2016/5/13/chartex" xmlns:cx8="http://schemas.microsoft.com/office/drawing/2016/5/14/chartex" xmlns:mc="http://schemas.openxmlformats.org/markup-compatibility/2006" xmlns:aink="http://schemas.microsoft.com/office/drawing/2016/ink" xmlns:am3d="http://schemas.microsoft.com/office/drawing/2017/model3d" xmlns:o="urn:schemas-microsoft-com:office:office" xmlns:oel="http://schemas.microsoft.com/office/2019/extlst" xmlns:r="http://schemas.openxmlformats.org/officeDocument/2006/relationships" xmlns:m="http://schemas.openxmlformats.org/officeDocument/2006/math" xmlns:v="urn:schemas-microsoft-com:vml" xmlns:wp14="http://schemas.microsoft.com/office/word/2010/wordprocessingDrawing" xmlns:wp="http://schemas.openxmlformats.org/drawingml/2006/wordprocessingDrawing" xmlns:w10="urn:schemas-microsoft-com:office:word" xmlns:w="http://schemas.openxmlformats.org/wordprocessingml/2006/main" xmlns:w14="http://schemas.microsoft.com/office/word/2010/wordml" xmlns:w15="http://schemas.microsoft.com/office/word/2012/wordml" xmlns:w16cex="http://schemas.microsoft.com/office/word/2018/wordml/cex" xmlns:w16cid="http://schemas.microsoft.com/office/word/2016/wordml/cid" xmlns:w16="http://schemas.microsoft.com/office/word/2018/wordml" xmlns:w16du="http://schemas.microsoft.com/office/word/2023/wordml/word16du" xmlns:w16sdtdh="http://schemas.microsoft.com/office/word/2020/wordml/sdtdatahash" xmlns:w16se="http://schemas.microsoft.com/office/word/2015/wordml/symex" xmlns:wpg="http://schemas.microsoft.com/office/word/2010/wordprocessingGroup" xmlns:wpi="http://schemas.microsoft.com/office/word/2010/wordprocessingInk" xmlns:wne="http://schemas.microsoft.com/office/word/2006/wordml" xmlns:wps="http://schemas.microsoft.com/office/word/2010/wordprocessingShape" mc:Ignorable="w14 w15 w16se w16cid w16 w16cex w16sdtdh w16du wp14">
   <w:body>
     <w:p>
       <w:pPr>
@@ -78,25 +78,7 @@
           <w:sz w:val="24"/>
           <w:szCs w:val="24"/>
         </w:rPr>
-        <w:t xml:space="preserve"> DE ${</w:t>
-      </w:r>
-      <w:proofErr w:type="spellStart"/>
-      <w:r>
-        <w:rPr>
-          <w:rFonts w:ascii="Arial" w:hAnsi="Arial" w:cs="Arial"/>
-          <w:sz w:val="24"/>
-          <w:szCs w:val="24"/>
-        </w:rPr>
-        <w:t>escuela_profesional</w:t>
-      </w:r>
-      <w:proofErr w:type="spellEnd"/>
-      <w:r>
-        <w:rPr>
-          <w:rFonts w:ascii="Arial" w:hAnsi="Arial" w:cs="Arial"/>
-          <w:sz w:val="24"/>
-          <w:szCs w:val="24"/>
-        </w:rPr>
-        <w:t>}</w:t>
+        <w:t xml:space="preserve"> DE ${escuela_profesional}</w:t>
       </w:r>
     </w:p>
     <w:p>
@@ -183,29 +165,7 @@
           <w:sz w:val="24"/>
           <w:szCs w:val="24"/>
         </w:rPr>
-        <w:t>PROYECTO DE TESIS PARA OBTENER EL TÍTULO PROFESIONAL DE ${</w:t>
-      </w:r>
-      <w:proofErr w:type="spellStart"/>
-      <w:r>
-        <w:rPr>
-          <w:rFonts w:ascii="Arial" w:hAnsi="Arial" w:cs="Arial"/>
-          <w:i/>
-          <w:iCs/>
-          <w:sz w:val="24"/>
-          <w:szCs w:val="24"/>
-        </w:rPr>
-        <w:t>titulo_profesional</w:t>
-      </w:r>
-      <w:proofErr w:type="spellEnd"/>
-      <w:r>
-        <w:rPr>
-          <w:rFonts w:ascii="Arial" w:hAnsi="Arial" w:cs="Arial"/>
-          <w:i/>
-          <w:iCs/>
-          <w:sz w:val="24"/>
-          <w:szCs w:val="24"/>
-        </w:rPr>
-        <w:t>}</w:t>
+        <w:t>PROYECTO DE TESIS PARA OBTENER EL TÍTULO PROFESIONAL DE ${titulo_profesional}</w:t>
       </w:r>
     </w:p>
     <w:p>
@@ -303,25 +263,7 @@
           <w:sz w:val="32"/>
           <w:szCs w:val="32"/>
         </w:rPr>
-        <w:t>${</w:t>
-      </w:r>
-      <w:proofErr w:type="spellStart"/>
-      <w:r>
-        <w:rPr>
-          <w:rFonts w:ascii="Arial" w:hAnsi="Arial" w:cs="Arial"/>
-          <w:sz w:val="32"/>
-          <w:szCs w:val="32"/>
-        </w:rPr>
-        <w:t>titulo_proyecto</w:t>
-      </w:r>
-      <w:proofErr w:type="spellEnd"/>
-      <w:r>
-        <w:rPr>
-          <w:rFonts w:ascii="Arial" w:hAnsi="Arial" w:cs="Arial"/>
-          <w:sz w:val="32"/>
-          <w:szCs w:val="32"/>
-        </w:rPr>
-        <w:t>}</w:t>
+        <w:t>${titulo_proyecto}</w:t>
       </w:r>
     </w:p>
     <w:p>
@@ -444,25 +386,7 @@
           <w:sz w:val="24"/>
           <w:szCs w:val="24"/>
         </w:rPr>
-        <w:t>${</w:t>
-      </w:r>
-      <w:proofErr w:type="spellStart"/>
-      <w:r>
-        <w:rPr>
-          <w:rFonts w:ascii="Arial" w:hAnsi="Arial" w:cs="Arial"/>
-          <w:sz w:val="24"/>
-          <w:szCs w:val="24"/>
-        </w:rPr>
-        <w:t>linea_investigacion</w:t>
-      </w:r>
-      <w:proofErr w:type="spellEnd"/>
-      <w:r>
-        <w:rPr>
-          <w:rFonts w:ascii="Arial" w:hAnsi="Arial" w:cs="Arial"/>
-          <w:sz w:val="24"/>
-          <w:szCs w:val="24"/>
-        </w:rPr>
-        <w:t>}</w:t>
+        <w:t>${linea_investigacion}</w:t>
       </w:r>
     </w:p>
     <w:p>
@@ -552,25 +476,7 @@
           <w:sz w:val="24"/>
           <w:szCs w:val="24"/>
         </w:rPr>
-        <w:t>${</w:t>
-      </w:r>
-      <w:proofErr w:type="spellStart"/>
-      <w:r>
-        <w:rPr>
-          <w:rFonts w:ascii="Arial" w:hAnsi="Arial" w:cs="Arial"/>
-          <w:sz w:val="24"/>
-          <w:szCs w:val="24"/>
-        </w:rPr>
-        <w:t>autor_name</w:t>
-      </w:r>
-      <w:proofErr w:type="spellEnd"/>
-      <w:r>
-        <w:rPr>
-          <w:rFonts w:ascii="Arial" w:hAnsi="Arial" w:cs="Arial"/>
-          <w:sz w:val="24"/>
-          <w:szCs w:val="24"/>
-        </w:rPr>
-        <w:t>}</w:t>
+        <w:t>${autor_name}</w:t>
       </w:r>
     </w:p>
     <w:p>
@@ -657,42 +563,15 @@
           <w:sz w:val="24"/>
           <w:szCs w:val="24"/>
         </w:rPr>
-        <w:t>${</w:t>
-      </w:r>
-      <w:proofErr w:type="spellStart"/>
-      <w:r>
-        <w:rPr>
-          <w:rFonts w:ascii="Arial" w:hAnsi="Arial" w:cs="Arial"/>
-          <w:sz w:val="24"/>
-          <w:szCs w:val="24"/>
-        </w:rPr>
-        <w:t>asesor_grado</w:t>
-      </w:r>
-      <w:proofErr w:type="spellEnd"/>
-      <w:r>
-        <w:rPr>
-          <w:rFonts w:ascii="Arial" w:hAnsi="Arial" w:cs="Arial"/>
-          <w:sz w:val="24"/>
-          <w:szCs w:val="24"/>
-        </w:rPr>
-        <w:t xml:space="preserve">} </w:t>
-      </w:r>
-      <w:r>
-        <w:rPr>
-          <w:rFonts w:ascii="Arial" w:hAnsi="Arial" w:cs="Arial"/>
-          <w:sz w:val="24"/>
-          <w:szCs w:val="24"/>
-        </w:rPr>
-        <w:t>${</w:t>
-      </w:r>
-      <w:proofErr w:type="spellStart"/>
-      <w:r>
-        <w:rPr>
-          <w:rFonts w:ascii="Arial" w:hAnsi="Arial" w:cs="Arial"/>
-          <w:sz w:val="24"/>
-          <w:szCs w:val="24"/>
-        </w:rPr>
-        <w:t>asesor</w:t>
+        <w:t xml:space="preserve">${asesor_grado} </w:t>
+      </w:r>
+      <w:r>
+        <w:rPr>
+          <w:rFonts w:ascii="Arial" w:hAnsi="Arial" w:cs="Arial"/>
+          <w:sz w:val="24"/>
+          <w:szCs w:val="24"/>
+        </w:rPr>
+        <w:t>${asesor</w:t>
       </w:r>
       <w:r>
         <w:rPr>
@@ -702,7 +581,6 @@
         </w:rPr>
         <w:t>_nombre</w:t>
       </w:r>
-      <w:proofErr w:type="spellEnd"/>
       <w:r>
         <w:rPr>
           <w:rFonts w:ascii="Arial" w:hAnsi="Arial" w:cs="Arial"/>
@@ -738,27 +616,7 @@
           <w:szCs w:val="24"/>
           <w:lang w:val="es-ES"/>
         </w:rPr>
-        <w:t>{</w:t>
-      </w:r>
-      <w:proofErr w:type="spellStart"/>
-      <w:r>
-        <w:rPr>
-          <w:rFonts w:ascii="Arial" w:hAnsi="Arial" w:cs="Arial"/>
-          <w:sz w:val="24"/>
-          <w:szCs w:val="24"/>
-          <w:lang w:val="es-ES"/>
-        </w:rPr>
-        <w:t>asesor_orcid</w:t>
-      </w:r>
-      <w:proofErr w:type="spellEnd"/>
-      <w:r>
-        <w:rPr>
-          <w:rFonts w:ascii="Arial" w:hAnsi="Arial" w:cs="Arial"/>
-          <w:sz w:val="24"/>
-          <w:szCs w:val="24"/>
-          <w:lang w:val="es-ES"/>
-        </w:rPr>
-        <w:t>}</w:t>
+        <w:t>{asesor_orcid}</w:t>
       </w:r>
     </w:p>
     <w:p>
@@ -836,29 +694,7 @@
           <w:sz w:val="24"/>
           <w:szCs w:val="24"/>
         </w:rPr>
-        <w:t>${</w:t>
-      </w:r>
-      <w:proofErr w:type="spellStart"/>
-      <w:r>
-        <w:rPr>
-          <w:rFonts w:ascii="Arial" w:hAnsi="Arial" w:cs="Arial"/>
-          <w:b/>
-          <w:bCs/>
-          <w:sz w:val="24"/>
-          <w:szCs w:val="24"/>
-        </w:rPr>
-        <w:t>year_proyecto</w:t>
-      </w:r>
-      <w:proofErr w:type="spellEnd"/>
-      <w:r>
-        <w:rPr>
-          <w:rFonts w:ascii="Arial" w:hAnsi="Arial" w:cs="Arial"/>
-          <w:b/>
-          <w:bCs/>
-          <w:sz w:val="24"/>
-          <w:szCs w:val="24"/>
-        </w:rPr>
-        <w:t>}</w:t>
+        <w:t>${year_proyecto}</w:t>
       </w:r>
     </w:p>
     <w:p>
@@ -3135,25 +2971,7 @@
           <w:sz w:val="24"/>
           <w:szCs w:val="24"/>
         </w:rPr>
-        <w:t>${</w:t>
-      </w:r>
-      <w:proofErr w:type="spellStart"/>
-      <w:r>
-        <w:rPr>
-          <w:rFonts w:ascii="Arial" w:hAnsi="Arial" w:cs="Arial"/>
-          <w:sz w:val="24"/>
-          <w:szCs w:val="24"/>
-        </w:rPr>
-        <w:t>titulo_proyecto</w:t>
-      </w:r>
-      <w:proofErr w:type="spellEnd"/>
-      <w:r>
-        <w:rPr>
-          <w:rFonts w:ascii="Arial" w:hAnsi="Arial" w:cs="Arial"/>
-          <w:sz w:val="24"/>
-          <w:szCs w:val="24"/>
-        </w:rPr>
-        <w:t>}</w:t>
+        <w:t>${titulo_proyecto}</w:t>
       </w:r>
     </w:p>
     <w:p>
@@ -3219,25 +3037,7 @@
           <w:sz w:val="24"/>
           <w:szCs w:val="24"/>
         </w:rPr>
-        <w:t>${</w:t>
-      </w:r>
-      <w:proofErr w:type="spellStart"/>
-      <w:r>
-        <w:rPr>
-          <w:rFonts w:ascii="Arial" w:hAnsi="Arial" w:cs="Arial"/>
-          <w:sz w:val="24"/>
-          <w:szCs w:val="24"/>
-        </w:rPr>
-        <w:t>block_autor</w:t>
-      </w:r>
-      <w:proofErr w:type="spellEnd"/>
-      <w:r>
-        <w:rPr>
-          <w:rFonts w:ascii="Arial" w:hAnsi="Arial" w:cs="Arial"/>
-          <w:sz w:val="24"/>
-          <w:szCs w:val="24"/>
-        </w:rPr>
-        <w:t>}</w:t>
+        <w:t>${block_autor}</w:t>
       </w:r>
     </w:p>
     <w:p>
@@ -3260,25 +3060,7 @@
           <w:sz w:val="24"/>
           <w:szCs w:val="24"/>
         </w:rPr>
-        <w:t>${</w:t>
-      </w:r>
-      <w:proofErr w:type="spellStart"/>
-      <w:r>
-        <w:rPr>
-          <w:rFonts w:ascii="Arial" w:hAnsi="Arial" w:cs="Arial"/>
-          <w:sz w:val="24"/>
-          <w:szCs w:val="24"/>
-        </w:rPr>
-        <w:t>autor_name</w:t>
-      </w:r>
-      <w:proofErr w:type="spellEnd"/>
-      <w:r>
-        <w:rPr>
-          <w:rFonts w:ascii="Arial" w:hAnsi="Arial" w:cs="Arial"/>
-          <w:sz w:val="24"/>
-          <w:szCs w:val="24"/>
-        </w:rPr>
-        <w:t>}</w:t>
+        <w:t>${autor_name}</w:t>
       </w:r>
     </w:p>
     <w:p>
@@ -3296,25 +3078,7 @@
           <w:sz w:val="24"/>
           <w:szCs w:val="24"/>
         </w:rPr>
-        <w:t>${/</w:t>
-      </w:r>
-      <w:proofErr w:type="spellStart"/>
-      <w:r>
-        <w:rPr>
-          <w:rFonts w:ascii="Arial" w:hAnsi="Arial" w:cs="Arial"/>
-          <w:sz w:val="24"/>
-          <w:szCs w:val="24"/>
-        </w:rPr>
-        <w:t>block_autor</w:t>
-      </w:r>
-      <w:proofErr w:type="spellEnd"/>
-      <w:r>
-        <w:rPr>
-          <w:rFonts w:ascii="Arial" w:hAnsi="Arial" w:cs="Arial"/>
-          <w:sz w:val="24"/>
-          <w:szCs w:val="24"/>
-        </w:rPr>
-        <w:t>}</w:t>
+        <w:t>${/block_autor}</w:t>
       </w:r>
     </w:p>
     <w:p>
@@ -3377,27 +3141,7 @@
           <w:szCs w:val="24"/>
           <w:lang w:val="en-US"/>
         </w:rPr>
-        <w:t>{</w:t>
-      </w:r>
-      <w:proofErr w:type="spellStart"/>
-      <w:r>
-        <w:rPr>
-          <w:rFonts w:ascii="Arial" w:hAnsi="Arial" w:cs="Arial"/>
-          <w:sz w:val="24"/>
-          <w:szCs w:val="24"/>
-          <w:lang w:val="en-US"/>
-        </w:rPr>
-        <w:t>asesor_nombre</w:t>
-      </w:r>
-      <w:proofErr w:type="spellEnd"/>
-      <w:r>
-        <w:rPr>
-          <w:rFonts w:ascii="Arial" w:hAnsi="Arial" w:cs="Arial"/>
-          <w:sz w:val="24"/>
-          <w:szCs w:val="24"/>
-          <w:lang w:val="en-US"/>
-        </w:rPr>
-        <w:t>}</w:t>
+        <w:t>{asesor_nombre}</w:t>
       </w:r>
     </w:p>
     <w:p>
@@ -3464,7 +3208,6 @@
         </w:rPr>
         <w:t>${</w:t>
       </w:r>
-      <w:proofErr w:type="spellStart"/>
       <w:r>
         <w:rPr>
           <w:rFonts w:ascii="Arial" w:hAnsi="Arial" w:cs="Arial"/>
@@ -3473,7 +3216,6 @@
         </w:rPr>
         <w:t>inv_orientacion</w:t>
       </w:r>
-      <w:proofErr w:type="spellEnd"/>
       <w:r>
         <w:rPr>
           <w:rFonts w:ascii="Arial" w:hAnsi="Arial" w:cs="Arial"/>
@@ -3521,7 +3263,6 @@
         </w:rPr>
         <w:t>${</w:t>
       </w:r>
-      <w:proofErr w:type="spellStart"/>
       <w:r>
         <w:rPr>
           <w:rFonts w:ascii="Arial" w:hAnsi="Arial" w:cs="Arial"/>
@@ -3530,7 +3271,6 @@
         </w:rPr>
         <w:t>inv_contrastacion</w:t>
       </w:r>
-      <w:proofErr w:type="spellEnd"/>
       <w:r>
         <w:rPr>
           <w:rFonts w:ascii="Arial" w:hAnsi="Arial" w:cs="Arial"/>
@@ -3580,16 +3320,7 @@
           <w:sz w:val="24"/>
           <w:szCs w:val="24"/>
         </w:rPr>
-        <w:t>${</w:t>
-      </w:r>
-      <w:proofErr w:type="spellStart"/>
-      <w:r>
-        <w:rPr>
-          <w:rFonts w:ascii="Arial" w:hAnsi="Arial" w:cs="Arial"/>
-          <w:sz w:val="24"/>
-          <w:szCs w:val="24"/>
-        </w:rPr>
-        <w:t>l</w:t>
+        <w:t>${l</w:t>
       </w:r>
       <w:r>
         <w:rPr>
@@ -3605,16 +3336,7 @@
           <w:sz w:val="24"/>
           <w:szCs w:val="24"/>
         </w:rPr>
-        <w:t>nea_investigacion</w:t>
-      </w:r>
-      <w:proofErr w:type="spellEnd"/>
-      <w:r>
-        <w:rPr>
-          <w:rFonts w:ascii="Arial" w:hAnsi="Arial" w:cs="Arial"/>
-          <w:sz w:val="24"/>
-          <w:szCs w:val="24"/>
-        </w:rPr>
-        <w:t>}</w:t>
+        <w:t>nea_investigacion}</w:t>
       </w:r>
     </w:p>
     <w:p>
@@ -3658,25 +3380,7 @@
           <w:sz w:val="24"/>
           <w:szCs w:val="24"/>
         </w:rPr>
-        <w:t>Escuela Profesional de ${</w:t>
-      </w:r>
-      <w:proofErr w:type="spellStart"/>
-      <w:r>
-        <w:rPr>
-          <w:rFonts w:ascii="Arial" w:hAnsi="Arial" w:cs="Arial"/>
-          <w:sz w:val="24"/>
-          <w:szCs w:val="24"/>
-        </w:rPr>
-        <w:t>escuela_profesional</w:t>
-      </w:r>
-      <w:proofErr w:type="spellEnd"/>
-      <w:r>
-        <w:rPr>
-          <w:rFonts w:ascii="Arial" w:hAnsi="Arial" w:cs="Arial"/>
-          <w:sz w:val="24"/>
-          <w:szCs w:val="24"/>
-        </w:rPr>
-        <w:t>}</w:t>
+        <w:t>Escuela Profesional de ${escuela_profesional}</w:t>
       </w:r>
     </w:p>
     <w:p>
@@ -3765,7 +3469,6 @@
         </w:rPr>
         <w:t>${</w:t>
       </w:r>
-      <w:proofErr w:type="spellStart"/>
       <w:r>
         <w:rPr>
           <w:rFonts w:ascii="Arial" w:hAnsi="Arial" w:cs="Arial"/>
@@ -3774,7 +3477,6 @@
         </w:rPr>
         <w:t>institucion</w:t>
       </w:r>
-      <w:proofErr w:type="spellEnd"/>
       <w:r>
         <w:rPr>
           <w:rFonts w:ascii="Arial" w:hAnsi="Arial" w:cs="Arial"/>
@@ -3846,25 +3548,7 @@
           <w:sz w:val="24"/>
           <w:szCs w:val="24"/>
         </w:rPr>
-        <w:t>Fecha de Inicio: ${</w:t>
-      </w:r>
-      <w:proofErr w:type="spellStart"/>
-      <w:r>
-        <w:rPr>
-          <w:rFonts w:ascii="Arial" w:hAnsi="Arial" w:cs="Arial"/>
-          <w:sz w:val="24"/>
-          <w:szCs w:val="24"/>
-        </w:rPr>
-        <w:t>fecha_inicio</w:t>
-      </w:r>
-      <w:proofErr w:type="spellEnd"/>
-      <w:r>
-        <w:rPr>
-          <w:rFonts w:ascii="Arial" w:hAnsi="Arial" w:cs="Arial"/>
-          <w:sz w:val="24"/>
-          <w:szCs w:val="24"/>
-        </w:rPr>
-        <w:t>}</w:t>
+        <w:t>Fecha de Inicio: ${fecha_inicio}</w:t>
       </w:r>
     </w:p>
     <w:p>
@@ -3886,25 +3570,7 @@
           <w:sz w:val="24"/>
           <w:szCs w:val="24"/>
         </w:rPr>
-        <w:t>Fecha de Término:  ${</w:t>
-      </w:r>
-      <w:proofErr w:type="spellStart"/>
-      <w:r>
-        <w:rPr>
-          <w:rFonts w:ascii="Arial" w:hAnsi="Arial" w:cs="Arial"/>
-          <w:sz w:val="24"/>
-          <w:szCs w:val="24"/>
-        </w:rPr>
-        <w:t>fecha_termino</w:t>
-      </w:r>
-      <w:proofErr w:type="spellEnd"/>
-      <w:r>
-        <w:rPr>
-          <w:rFonts w:ascii="Arial" w:hAnsi="Arial" w:cs="Arial"/>
-          <w:sz w:val="24"/>
-          <w:szCs w:val="24"/>
-        </w:rPr>
-        <w:t>}</w:t>
+        <w:t>Fecha de Término:  ${fecha_termino}</w:t>
       </w:r>
     </w:p>
     <w:p>
@@ -3949,7 +3615,6 @@
         </w:rPr>
         <w:t>${</w:t>
       </w:r>
-      <w:proofErr w:type="spellStart"/>
       <w:r>
         <w:rPr>
           <w:rFonts w:ascii="Arial" w:hAnsi="Arial" w:cs="Arial"/>
@@ -3958,7 +3623,6 @@
         </w:rPr>
         <w:t>horas_semanal</w:t>
       </w:r>
-      <w:proofErr w:type="spellEnd"/>
       <w:r>
         <w:rPr>
           <w:rFonts w:ascii="Arial" w:hAnsi="Arial" w:cs="Arial"/>
@@ -4010,7 +3674,6 @@
         </w:rPr>
         <w:t>${</w:t>
       </w:r>
-      <w:proofErr w:type="spellStart"/>
       <w:r>
         <w:rPr>
           <w:rFonts w:ascii="Arial" w:hAnsi="Arial" w:cs="Arial"/>
@@ -4019,7 +3682,6 @@
         </w:rPr>
         <w:t>block_cronograma</w:t>
       </w:r>
-      <w:proofErr w:type="spellEnd"/>
       <w:r>
         <w:rPr>
           <w:rFonts w:ascii="Arial" w:hAnsi="Arial" w:cs="Arial"/>
@@ -4093,25 +3755,7 @@
           <w:sz w:val="24"/>
           <w:szCs w:val="24"/>
         </w:rPr>
-        <w:t>${</w:t>
-      </w:r>
-      <w:proofErr w:type="spellStart"/>
-      <w:r>
-        <w:rPr>
-          <w:rFonts w:ascii="Arial" w:hAnsi="Arial" w:cs="Arial"/>
-          <w:sz w:val="24"/>
-          <w:szCs w:val="24"/>
-        </w:rPr>
-        <w:t>recursos_humanos</w:t>
-      </w:r>
-      <w:proofErr w:type="spellEnd"/>
-      <w:r>
-        <w:rPr>
-          <w:rFonts w:ascii="Arial" w:hAnsi="Arial" w:cs="Arial"/>
-          <w:sz w:val="24"/>
-          <w:szCs w:val="24"/>
-        </w:rPr>
-        <w:t>}</w:t>
+        <w:t>${recursos_humanos}</w:t>
       </w:r>
     </w:p>
     <w:p>
@@ -4152,25 +3796,7 @@
           <w:sz w:val="24"/>
           <w:szCs w:val="24"/>
         </w:rPr>
-        <w:t>${</w:t>
-      </w:r>
-      <w:proofErr w:type="spellStart"/>
-      <w:r>
-        <w:rPr>
-          <w:rFonts w:ascii="Arial" w:hAnsi="Arial" w:cs="Arial"/>
-          <w:sz w:val="24"/>
-          <w:szCs w:val="24"/>
-        </w:rPr>
-        <w:t>recursos_materiales</w:t>
-      </w:r>
-      <w:proofErr w:type="spellEnd"/>
-      <w:r>
-        <w:rPr>
-          <w:rFonts w:ascii="Arial" w:hAnsi="Arial" w:cs="Arial"/>
-          <w:sz w:val="24"/>
-          <w:szCs w:val="24"/>
-        </w:rPr>
-        <w:t>}</w:t>
+        <w:t>${recursos_materiales}</w:t>
       </w:r>
     </w:p>
     <w:p>
@@ -4211,25 +3837,7 @@
           <w:sz w:val="24"/>
           <w:szCs w:val="24"/>
         </w:rPr>
-        <w:t>${</w:t>
-      </w:r>
-      <w:proofErr w:type="spellStart"/>
-      <w:r>
-        <w:rPr>
-          <w:rFonts w:ascii="Arial" w:hAnsi="Arial" w:cs="Arial"/>
-          <w:sz w:val="24"/>
-          <w:szCs w:val="24"/>
-        </w:rPr>
-        <w:t>block_presupuesto</w:t>
-      </w:r>
-      <w:proofErr w:type="spellEnd"/>
-      <w:r>
-        <w:rPr>
-          <w:rFonts w:ascii="Arial" w:hAnsi="Arial" w:cs="Arial"/>
-          <w:sz w:val="24"/>
-          <w:szCs w:val="24"/>
-        </w:rPr>
-        <w:t>}</w:t>
+        <w:t>${block_presupuesto}</w:t>
       </w:r>
     </w:p>
     <w:p>
@@ -4408,25 +4016,7 @@
           <w:sz w:val="24"/>
           <w:szCs w:val="24"/>
         </w:rPr>
-        <w:t>${</w:t>
-      </w:r>
-      <w:proofErr w:type="spellStart"/>
-      <w:r>
-        <w:rPr>
-          <w:rFonts w:ascii="Arial" w:hAnsi="Arial" w:cs="Arial"/>
-          <w:sz w:val="24"/>
-          <w:szCs w:val="24"/>
-        </w:rPr>
-        <w:t>realidad_problematica</w:t>
-      </w:r>
-      <w:proofErr w:type="spellEnd"/>
-      <w:r>
-        <w:rPr>
-          <w:rFonts w:ascii="Arial" w:hAnsi="Arial" w:cs="Arial"/>
-          <w:sz w:val="24"/>
-          <w:szCs w:val="24"/>
-        </w:rPr>
-        <w:t>}</w:t>
+        <w:t>${realidad_problematica}</w:t>
       </w:r>
     </w:p>
     <w:p>
@@ -4467,16 +4057,7 @@
           <w:sz w:val="24"/>
           <w:szCs w:val="24"/>
         </w:rPr>
-        <w:t>${</w:t>
-      </w:r>
-      <w:proofErr w:type="spellStart"/>
-      <w:r>
-        <w:rPr>
-          <w:rFonts w:ascii="Arial" w:hAnsi="Arial" w:cs="Arial"/>
-          <w:sz w:val="24"/>
-          <w:szCs w:val="24"/>
-        </w:rPr>
-        <w:t>formulaci</w:t>
+        <w:t>${formulaci</w:t>
       </w:r>
       <w:r>
         <w:rPr>
@@ -4492,16 +4073,7 @@
           <w:sz w:val="24"/>
           <w:szCs w:val="24"/>
         </w:rPr>
-        <w:t>n_problema</w:t>
-      </w:r>
-      <w:proofErr w:type="spellEnd"/>
-      <w:r>
-        <w:rPr>
-          <w:rFonts w:ascii="Arial" w:hAnsi="Arial" w:cs="Arial"/>
-          <w:sz w:val="24"/>
-          <w:szCs w:val="24"/>
-        </w:rPr>
-        <w:t>}</w:t>
+        <w:t>n_problema}</w:t>
       </w:r>
     </w:p>
     <w:p>
@@ -4542,16 +4114,7 @@
           <w:sz w:val="24"/>
           <w:szCs w:val="24"/>
         </w:rPr>
-        <w:t>${</w:t>
-      </w:r>
-      <w:proofErr w:type="spellStart"/>
-      <w:r>
-        <w:rPr>
-          <w:rFonts w:ascii="Arial" w:hAnsi="Arial" w:cs="Arial"/>
-          <w:sz w:val="24"/>
-          <w:szCs w:val="24"/>
-        </w:rPr>
-        <w:t>justificaci</w:t>
+        <w:t>${justificaci</w:t>
       </w:r>
       <w:r>
         <w:rPr>
@@ -4567,16 +4130,7 @@
           <w:sz w:val="24"/>
           <w:szCs w:val="24"/>
         </w:rPr>
-        <w:t>n_inv</w:t>
-      </w:r>
-      <w:proofErr w:type="spellEnd"/>
-      <w:r>
-        <w:rPr>
-          <w:rFonts w:ascii="Arial" w:hAnsi="Arial" w:cs="Arial"/>
-          <w:sz w:val="24"/>
-          <w:szCs w:val="24"/>
-        </w:rPr>
-        <w:t>}</w:t>
+        <w:t>n_inv}</w:t>
       </w:r>
     </w:p>
     <w:p>
@@ -4629,6 +4183,24 @@
     </w:p>
     <w:p>
       <w:pPr>
+        <w:ind w:left="360"/>
+        <w:rPr>
+          <w:rFonts w:ascii="Arial" w:hAnsi="Arial" w:cs="Arial"/>
+          <w:sz w:val="24"/>
+          <w:szCs w:val="24"/>
+        </w:rPr>
+      </w:pPr>
+      <w:r>
+        <w:rPr>
+          <w:rFonts w:ascii="Arial" w:hAnsi="Arial" w:cs="Arial"/>
+          <w:sz w:val="24"/>
+          <w:szCs w:val="24"/>
+        </w:rPr>
+        <w:t>${block_obj_general}</w:t>
+      </w:r>
+    </w:p>
+    <w:p>
+      <w:pPr>
         <w:pStyle w:val="Prrafodelista"/>
         <w:numPr>
           <w:ilvl w:val="0"/>
@@ -4646,25 +4218,57 @@
           <w:sz w:val="24"/>
           <w:szCs w:val="24"/>
         </w:rPr>
+        <w:t>${obj_</w:t>
+      </w:r>
+      <w:r>
+        <w:rPr>
+          <w:rFonts w:ascii="Arial" w:hAnsi="Arial" w:cs="Arial"/>
+          <w:sz w:val="24"/>
+          <w:szCs w:val="24"/>
+        </w:rPr>
+        <w:t>descripcion</w:t>
+      </w:r>
+      <w:r>
+        <w:rPr>
+          <w:rFonts w:ascii="Arial" w:hAnsi="Arial" w:cs="Arial"/>
+          <w:sz w:val="24"/>
+          <w:szCs w:val="24"/>
+        </w:rPr>
+        <w:t>}</w:t>
+      </w:r>
+    </w:p>
+    <w:p>
+      <w:pPr>
+        <w:ind w:left="360"/>
+        <w:rPr>
+          <w:rFonts w:ascii="Arial" w:hAnsi="Arial" w:cs="Arial"/>
+          <w:sz w:val="24"/>
+          <w:szCs w:val="24"/>
+        </w:rPr>
+      </w:pPr>
+      <w:r>
+        <w:rPr>
+          <w:rFonts w:ascii="Arial" w:hAnsi="Arial" w:cs="Arial"/>
+          <w:sz w:val="24"/>
+          <w:szCs w:val="24"/>
+        </w:rPr>
         <w:t>${</w:t>
       </w:r>
-      <w:proofErr w:type="spellStart"/>
-      <w:r>
-        <w:rPr>
-          <w:rFonts w:ascii="Arial" w:hAnsi="Arial" w:cs="Arial"/>
-          <w:sz w:val="24"/>
-          <w:szCs w:val="24"/>
-        </w:rPr>
-        <w:t>obj_general</w:t>
-      </w:r>
-      <w:proofErr w:type="spellEnd"/>
-      <w:r>
-        <w:rPr>
-          <w:rFonts w:ascii="Arial" w:hAnsi="Arial" w:cs="Arial"/>
-          <w:sz w:val="24"/>
-          <w:szCs w:val="24"/>
-        </w:rPr>
-        <w:t>}</w:t>
+      <w:r>
+        <w:rPr>
+          <w:rFonts w:ascii="Arial" w:hAnsi="Arial" w:cs="Arial"/>
+          <w:sz w:val="24"/>
+          <w:szCs w:val="24"/>
+        </w:rPr>
+        <w:t>/</w:t>
+      </w:r>
+      <w:r>
+        <w:rPr>
+          <w:rFonts w:ascii="Arial" w:hAnsi="Arial" w:cs="Arial"/>
+          <w:sz w:val="24"/>
+          <w:szCs w:val="24"/>
+        </w:rPr>
+        <w:t>block_obj_general}</w:t>
       </w:r>
     </w:p>
     <w:p>
@@ -4706,27 +4310,7 @@
           <w:szCs w:val="24"/>
           <w:lang w:val="en-US"/>
         </w:rPr>
-        <w:t>${</w:t>
-      </w:r>
-      <w:proofErr w:type="spellStart"/>
-      <w:r>
-        <w:rPr>
-          <w:rFonts w:ascii="Arial" w:hAnsi="Arial" w:cs="Arial"/>
-          <w:sz w:val="24"/>
-          <w:szCs w:val="24"/>
-          <w:lang w:val="en-US"/>
-        </w:rPr>
-        <w:t>block_obj_especifico</w:t>
-      </w:r>
-      <w:proofErr w:type="spellEnd"/>
-      <w:r>
-        <w:rPr>
-          <w:rFonts w:ascii="Arial" w:hAnsi="Arial" w:cs="Arial"/>
-          <w:sz w:val="24"/>
-          <w:szCs w:val="24"/>
-          <w:lang w:val="en-US"/>
-        </w:rPr>
-        <w:t>}</w:t>
+        <w:t>${block_obj_especifico}</w:t>
       </w:r>
     </w:p>
     <w:p>
@@ -4750,19 +4334,19 @@
           <w:szCs w:val="24"/>
           <w:lang w:val="en-US"/>
         </w:rPr>
-        <w:t>${</w:t>
-      </w:r>
-      <w:proofErr w:type="spellStart"/>
-      <w:r>
+        <w:t>${obj_descripcion}</w:t>
+      </w:r>
+    </w:p>
+    <w:p>
+      <w:pPr>
+        <w:ind w:left="360"/>
         <w:rPr>
           <w:rFonts w:ascii="Arial" w:hAnsi="Arial" w:cs="Arial"/>
           <w:sz w:val="24"/>
           <w:szCs w:val="24"/>
           <w:lang w:val="en-US"/>
         </w:rPr>
-        <w:t>obj_descripcion</w:t>
-      </w:r>
-      <w:proofErr w:type="spellEnd"/>
+      </w:pPr>
       <w:r>
         <w:rPr>
           <w:rFonts w:ascii="Arial" w:hAnsi="Arial" w:cs="Arial"/>
@@ -4770,47 +4354,7 @@
           <w:szCs w:val="24"/>
           <w:lang w:val="en-US"/>
         </w:rPr>
-        <w:t>}</w:t>
-      </w:r>
-    </w:p>
-    <w:p>
-      <w:pPr>
-        <w:ind w:left="360"/>
-        <w:rPr>
-          <w:rFonts w:ascii="Arial" w:hAnsi="Arial" w:cs="Arial"/>
-          <w:sz w:val="24"/>
-          <w:szCs w:val="24"/>
-          <w:lang w:val="en-US"/>
-        </w:rPr>
-      </w:pPr>
-      <w:r>
-        <w:rPr>
-          <w:rFonts w:ascii="Arial" w:hAnsi="Arial" w:cs="Arial"/>
-          <w:sz w:val="24"/>
-          <w:szCs w:val="24"/>
-          <w:lang w:val="en-US"/>
-        </w:rPr>
-        <w:t>${/</w:t>
-      </w:r>
-      <w:proofErr w:type="spellStart"/>
-      <w:r>
-        <w:rPr>
-          <w:rFonts w:ascii="Arial" w:hAnsi="Arial" w:cs="Arial"/>
-          <w:sz w:val="24"/>
-          <w:szCs w:val="24"/>
-          <w:lang w:val="en-US"/>
-        </w:rPr>
-        <w:t>block_obj_especifico</w:t>
-      </w:r>
-      <w:proofErr w:type="spellEnd"/>
-      <w:r>
-        <w:rPr>
-          <w:rFonts w:ascii="Arial" w:hAnsi="Arial" w:cs="Arial"/>
-          <w:sz w:val="24"/>
-          <w:szCs w:val="24"/>
-          <w:lang w:val="en-US"/>
-        </w:rPr>
-        <w:t>}</w:t>
+        <w:t>${/block_obj_especifico}</w:t>
       </w:r>
     </w:p>
     <w:p>
@@ -4904,25 +4448,7 @@
           <w:sz w:val="24"/>
           <w:szCs w:val="24"/>
         </w:rPr>
-        <w:t>${</w:t>
-      </w:r>
-      <w:proofErr w:type="spellStart"/>
-      <w:r>
-        <w:rPr>
-          <w:rFonts w:ascii="Arial" w:hAnsi="Arial" w:cs="Arial"/>
-          <w:sz w:val="24"/>
-          <w:szCs w:val="24"/>
-        </w:rPr>
-        <w:t>marco_teorico</w:t>
-      </w:r>
-      <w:proofErr w:type="spellEnd"/>
-      <w:r>
-        <w:rPr>
-          <w:rFonts w:ascii="Arial" w:hAnsi="Arial" w:cs="Arial"/>
-          <w:sz w:val="24"/>
-          <w:szCs w:val="24"/>
-        </w:rPr>
-        <w:t>}</w:t>
+        <w:t>${marco_teorico}</w:t>
       </w:r>
     </w:p>
     <w:p>
@@ -4967,7 +4493,6 @@
         </w:rPr>
         <w:t>${</w:t>
       </w:r>
-      <w:proofErr w:type="spellStart"/>
       <w:r>
         <w:rPr>
           <w:rFonts w:ascii="Arial" w:hAnsi="Arial" w:cs="Arial"/>
@@ -4976,7 +4501,6 @@
         </w:rPr>
         <w:t>marco_conceptual</w:t>
       </w:r>
-      <w:proofErr w:type="spellEnd"/>
       <w:r>
         <w:rPr>
           <w:rFonts w:ascii="Arial" w:hAnsi="Arial" w:cs="Arial"/>
@@ -5028,7 +4552,6 @@
         </w:rPr>
         <w:t>${</w:t>
       </w:r>
-      <w:proofErr w:type="spellStart"/>
       <w:r>
         <w:rPr>
           <w:rFonts w:ascii="Arial" w:hAnsi="Arial" w:cs="Arial"/>
@@ -5053,7 +4576,6 @@
         </w:rPr>
         <w:t>n_hipotesis</w:t>
       </w:r>
-      <w:proofErr w:type="spellEnd"/>
       <w:r>
         <w:rPr>
           <w:rFonts w:ascii="Arial" w:hAnsi="Arial" w:cs="Arial"/>
@@ -5103,25 +4625,7 @@
           <w:sz w:val="24"/>
           <w:szCs w:val="24"/>
         </w:rPr>
-        <w:t>${</w:t>
-      </w:r>
-      <w:proofErr w:type="spellStart"/>
-      <w:r>
-        <w:rPr>
-          <w:rFonts w:ascii="Arial" w:hAnsi="Arial" w:cs="Arial"/>
-          <w:sz w:val="24"/>
-          <w:szCs w:val="24"/>
-        </w:rPr>
-        <w:t>block_operacionalizacion</w:t>
-      </w:r>
-      <w:proofErr w:type="spellEnd"/>
-      <w:r>
-        <w:rPr>
-          <w:rFonts w:ascii="Arial" w:hAnsi="Arial" w:cs="Arial"/>
-          <w:sz w:val="24"/>
-          <w:szCs w:val="24"/>
-        </w:rPr>
-        <w:t>}</w:t>
+        <w:t>${block_operacionalizacion}</w:t>
       </w:r>
     </w:p>
     <w:p>
@@ -5210,25 +4714,7 @@
           <w:sz w:val="24"/>
           <w:szCs w:val="24"/>
         </w:rPr>
-        <w:t>${</w:t>
-      </w:r>
-      <w:proofErr w:type="spellStart"/>
-      <w:r>
-        <w:rPr>
-          <w:rFonts w:ascii="Arial" w:hAnsi="Arial" w:cs="Arial"/>
-          <w:sz w:val="24"/>
-          <w:szCs w:val="24"/>
-        </w:rPr>
-        <w:t>poblacion</w:t>
-      </w:r>
-      <w:proofErr w:type="spellEnd"/>
-      <w:r>
-        <w:rPr>
-          <w:rFonts w:ascii="Arial" w:hAnsi="Arial" w:cs="Arial"/>
-          <w:sz w:val="24"/>
-          <w:szCs w:val="24"/>
-        </w:rPr>
-        <w:t>}</w:t>
+        <w:t>${poblacion}</w:t>
       </w:r>
     </w:p>
     <w:p>
@@ -5313,6 +4799,7 @@
           <w:sz w:val="24"/>
           <w:szCs w:val="24"/>
         </w:rPr>
+        <w:lastRenderedPageBreak/>
         <w:t>Diseño de Contrastación</w:t>
       </w:r>
     </w:p>
@@ -5332,25 +4819,7 @@
           <w:sz w:val="24"/>
           <w:szCs w:val="24"/>
         </w:rPr>
-        <w:t>${</w:t>
-      </w:r>
-      <w:proofErr w:type="spellStart"/>
-      <w:r>
-        <w:rPr>
-          <w:rFonts w:ascii="Arial" w:hAnsi="Arial" w:cs="Arial"/>
-          <w:sz w:val="24"/>
-          <w:szCs w:val="24"/>
-        </w:rPr>
-        <w:t>diseno_inv</w:t>
-      </w:r>
-      <w:proofErr w:type="spellEnd"/>
-      <w:r>
-        <w:rPr>
-          <w:rFonts w:ascii="Arial" w:hAnsi="Arial" w:cs="Arial"/>
-          <w:sz w:val="24"/>
-          <w:szCs w:val="24"/>
-        </w:rPr>
-        <w:t>}</w:t>
+        <w:t>${diseno_inv}</w:t>
       </w:r>
     </w:p>
     <w:p>
@@ -5391,25 +4860,7 @@
           <w:sz w:val="24"/>
           <w:szCs w:val="24"/>
         </w:rPr>
-        <w:t>${</w:t>
-      </w:r>
-      <w:proofErr w:type="spellStart"/>
-      <w:r>
-        <w:rPr>
-          <w:rFonts w:ascii="Arial" w:hAnsi="Arial" w:cs="Arial"/>
-          <w:sz w:val="24"/>
-          <w:szCs w:val="24"/>
-        </w:rPr>
-        <w:t>tecnicas_instrumentos</w:t>
-      </w:r>
-      <w:proofErr w:type="spellEnd"/>
-      <w:r>
-        <w:rPr>
-          <w:rFonts w:ascii="Arial" w:hAnsi="Arial" w:cs="Arial"/>
-          <w:sz w:val="24"/>
-          <w:szCs w:val="24"/>
-        </w:rPr>
-        <w:t>}</w:t>
+        <w:t>${tecnicas_instrumentos}</w:t>
       </w:r>
     </w:p>
     <w:p>
@@ -5431,7 +4882,6 @@
           <w:sz w:val="24"/>
           <w:szCs w:val="24"/>
         </w:rPr>
-        <w:lastRenderedPageBreak/>
         <w:t>Procesamiento y análisis de datos</w:t>
       </w:r>
     </w:p>
@@ -5451,25 +4901,7 @@
           <w:sz w:val="24"/>
           <w:szCs w:val="24"/>
         </w:rPr>
-        <w:t>${</w:t>
-      </w:r>
-      <w:proofErr w:type="spellStart"/>
-      <w:r>
-        <w:rPr>
-          <w:rFonts w:ascii="Arial" w:hAnsi="Arial" w:cs="Arial"/>
-          <w:sz w:val="24"/>
-          <w:szCs w:val="24"/>
-        </w:rPr>
-        <w:t>estrategias_metod</w:t>
-      </w:r>
-      <w:proofErr w:type="spellEnd"/>
-      <w:r>
-        <w:rPr>
-          <w:rFonts w:ascii="Arial" w:hAnsi="Arial" w:cs="Arial"/>
-          <w:sz w:val="24"/>
-          <w:szCs w:val="24"/>
-        </w:rPr>
-        <w:t>}</w:t>
+        <w:t>${estrategias_metod}</w:t>
       </w:r>
     </w:p>
     <w:p>
@@ -5510,25 +4942,7 @@
           <w:sz w:val="24"/>
           <w:szCs w:val="24"/>
         </w:rPr>
-        <w:t>${</w:t>
-      </w:r>
-      <w:proofErr w:type="spellStart"/>
-      <w:r>
-        <w:rPr>
-          <w:rFonts w:ascii="Arial" w:hAnsi="Arial" w:cs="Arial"/>
-          <w:sz w:val="24"/>
-          <w:szCs w:val="24"/>
-        </w:rPr>
-        <w:t>block_referencias</w:t>
-      </w:r>
-      <w:proofErr w:type="spellEnd"/>
-      <w:r>
-        <w:rPr>
-          <w:rFonts w:ascii="Arial" w:hAnsi="Arial" w:cs="Arial"/>
-          <w:sz w:val="24"/>
-          <w:szCs w:val="24"/>
-        </w:rPr>
-        <w:t>}</w:t>
+        <w:t>${block_referencias}</w:t>
       </w:r>
     </w:p>
     <w:p>
@@ -5547,25 +4961,7 @@
           <w:sz w:val="24"/>
           <w:szCs w:val="24"/>
         </w:rPr>
-        <w:t>${</w:t>
-      </w:r>
-      <w:proofErr w:type="spellStart"/>
-      <w:r>
-        <w:rPr>
-          <w:rFonts w:ascii="Arial" w:hAnsi="Arial" w:cs="Arial"/>
-          <w:sz w:val="24"/>
-          <w:szCs w:val="24"/>
-        </w:rPr>
-        <w:t>referencia_txt</w:t>
-      </w:r>
-      <w:proofErr w:type="spellEnd"/>
-      <w:r>
-        <w:rPr>
-          <w:rFonts w:ascii="Arial" w:hAnsi="Arial" w:cs="Arial"/>
-          <w:sz w:val="24"/>
-          <w:szCs w:val="24"/>
-        </w:rPr>
-        <w:t>}</w:t>
+        <w:t>${referencia_txt}</w:t>
       </w:r>
     </w:p>
     <w:p>
@@ -5584,25 +4980,7 @@
           <w:sz w:val="24"/>
           <w:szCs w:val="24"/>
         </w:rPr>
-        <w:t>${/</w:t>
-      </w:r>
-      <w:proofErr w:type="spellStart"/>
-      <w:r>
-        <w:rPr>
-          <w:rFonts w:ascii="Arial" w:hAnsi="Arial" w:cs="Arial"/>
-          <w:sz w:val="24"/>
-          <w:szCs w:val="24"/>
-        </w:rPr>
-        <w:t>block_referencias</w:t>
-      </w:r>
-      <w:proofErr w:type="spellEnd"/>
-      <w:r>
-        <w:rPr>
-          <w:rFonts w:ascii="Arial" w:hAnsi="Arial" w:cs="Arial"/>
-          <w:sz w:val="24"/>
-          <w:szCs w:val="24"/>
-        </w:rPr>
-        <w:t>}</w:t>
+        <w:t>${/block_referencias}</w:t>
       </w:r>
     </w:p>
     <w:p>
@@ -5658,7 +5036,7 @@
 </file>
 
 <file path=word/endnotes.xml><?xml version="1.0" encoding="utf-8"?>
-<w:endnotes xmlns:wpc="http://schemas.microsoft.com/office/word/2010/wordprocessingCanvas" xmlns:cx="http://schemas.microsoft.com/office/drawing/2014/chartex" xmlns:cx1="http://schemas.microsoft.com/office/drawing/2015/9/8/chartex" xmlns:cx2="http://schemas.microsoft.com/office/drawing/2015/10/21/chartex" xmlns:cx3="http://schemas.microsoft.com/office/drawing/2016/5/9/chartex" xmlns:cx4="http://schemas.microsoft.com/office/drawing/2016/5/10/chartex" xmlns:cx5="http://schemas.microsoft.com/office/drawing/2016/5/11/chartex" xmlns:cx6="http://schemas.microsoft.com/office/drawing/2016/5/12/chartex" xmlns:cx7="http://schemas.microsoft.com/office/drawing/2016/5/13/chartex" xmlns:cx8="http://schemas.microsoft.com/office/drawing/2016/5/14/chartex" xmlns:mc="http://schemas.openxmlformats.org/markup-compatibility/2006" xmlns:aink="http://schemas.microsoft.com/office/drawing/2016/ink" xmlns:am3d="http://schemas.microsoft.com/office/drawing/2017/model3d" xmlns:o="urn:schemas-microsoft-com:office:office" xmlns:oel="http://schemas.microsoft.com/office/2019/extlst" xmlns:r="http://schemas.openxmlformats.org/officeDocument/2006/relationships" xmlns:m="http://schemas.openxmlformats.org/officeDocument/2006/math" xmlns:v="urn:schemas-microsoft-com:vml" xmlns:wp14="http://schemas.microsoft.com/office/word/2010/wordprocessingDrawing" xmlns:wp="http://schemas.openxmlformats.org/drawingml/2006/wordprocessingDrawing" xmlns:w10="urn:schemas-microsoft-com:office:word" xmlns:w="http://schemas.openxmlformats.org/wordprocessingml/2006/main" xmlns:w14="http://schemas.microsoft.com/office/word/2010/wordml" xmlns:w15="http://schemas.microsoft.com/office/word/2012/wordml" xmlns:w16cex="http://schemas.microsoft.com/office/word/2018/wordml/cex" xmlns:w16cid="http://schemas.microsoft.com/office/word/2016/wordml/cid" xmlns:w16="http://schemas.microsoft.com/office/word/2018/wordml" xmlns:w16sdtdh="http://schemas.microsoft.com/office/word/2020/wordml/sdtdatahash" xmlns:w16se="http://schemas.microsoft.com/office/word/2015/wordml/symex" xmlns:wpg="http://schemas.microsoft.com/office/word/2010/wordprocessingGroup" xmlns:wpi="http://schemas.microsoft.com/office/word/2010/wordprocessingInk" xmlns:wne="http://schemas.microsoft.com/office/word/2006/wordml" xmlns:wps="http://schemas.microsoft.com/office/word/2010/wordprocessingShape" mc:Ignorable="w14 w15 w16se w16cid w16 w16cex w16sdtdh wp14">
+<w:endnotes xmlns:wpc="http://schemas.microsoft.com/office/word/2010/wordprocessingCanvas" xmlns:cx="http://schemas.microsoft.com/office/drawing/2014/chartex" xmlns:cx1="http://schemas.microsoft.com/office/drawing/2015/9/8/chartex" xmlns:cx2="http://schemas.microsoft.com/office/drawing/2015/10/21/chartex" xmlns:cx3="http://schemas.microsoft.com/office/drawing/2016/5/9/chartex" xmlns:cx4="http://schemas.microsoft.com/office/drawing/2016/5/10/chartex" xmlns:cx5="http://schemas.microsoft.com/office/drawing/2016/5/11/chartex" xmlns:cx6="http://schemas.microsoft.com/office/drawing/2016/5/12/chartex" xmlns:cx7="http://schemas.microsoft.com/office/drawing/2016/5/13/chartex" xmlns:cx8="http://schemas.microsoft.com/office/drawing/2016/5/14/chartex" xmlns:mc="http://schemas.openxmlformats.org/markup-compatibility/2006" xmlns:aink="http://schemas.microsoft.com/office/drawing/2016/ink" xmlns:am3d="http://schemas.microsoft.com/office/drawing/2017/model3d" xmlns:o="urn:schemas-microsoft-com:office:office" xmlns:oel="http://schemas.microsoft.com/office/2019/extlst" xmlns:r="http://schemas.openxmlformats.org/officeDocument/2006/relationships" xmlns:m="http://schemas.openxmlformats.org/officeDocument/2006/math" xmlns:v="urn:schemas-microsoft-com:vml" xmlns:wp14="http://schemas.microsoft.com/office/word/2010/wordprocessingDrawing" xmlns:wp="http://schemas.openxmlformats.org/drawingml/2006/wordprocessingDrawing" xmlns:w10="urn:schemas-microsoft-com:office:word" xmlns:w="http://schemas.openxmlformats.org/wordprocessingml/2006/main" xmlns:w14="http://schemas.microsoft.com/office/word/2010/wordml" xmlns:w15="http://schemas.microsoft.com/office/word/2012/wordml" xmlns:w16cex="http://schemas.microsoft.com/office/word/2018/wordml/cex" xmlns:w16cid="http://schemas.microsoft.com/office/word/2016/wordml/cid" xmlns:w16="http://schemas.microsoft.com/office/word/2018/wordml" xmlns:w16du="http://schemas.microsoft.com/office/word/2023/wordml/word16du" xmlns:w16sdtdh="http://schemas.microsoft.com/office/word/2020/wordml/sdtdatahash" xmlns:w16se="http://schemas.microsoft.com/office/word/2015/wordml/symex" xmlns:wpg="http://schemas.microsoft.com/office/word/2010/wordprocessingGroup" xmlns:wpi="http://schemas.microsoft.com/office/word/2010/wordprocessingInk" xmlns:wne="http://schemas.microsoft.com/office/word/2006/wordml" xmlns:wps="http://schemas.microsoft.com/office/word/2010/wordprocessingShape" mc:Ignorable="w14 w15 w16se w16cid w16 w16cex w16sdtdh w16du wp14">
   <w:endnote w:type="separator" w:id="-1">
     <w:p>
       <w:pPr>
@@ -5683,7 +5061,7 @@
 </file>
 
 <file path=word/footnotes.xml><?xml version="1.0" encoding="utf-8"?>
-<w:footnotes xmlns:wpc="http://schemas.microsoft.com/office/word/2010/wordprocessingCanvas" xmlns:cx="http://schemas.microsoft.com/office/drawing/2014/chartex" xmlns:cx1="http://schemas.microsoft.com/office/drawing/2015/9/8/chartex" xmlns:cx2="http://schemas.microsoft.com/office/drawing/2015/10/21/chartex" xmlns:cx3="http://schemas.microsoft.com/office/drawing/2016/5/9/chartex" xmlns:cx4="http://schemas.microsoft.com/office/drawing/2016/5/10/chartex" xmlns:cx5="http://schemas.microsoft.com/office/drawing/2016/5/11/chartex" xmlns:cx6="http://schemas.microsoft.com/office/drawing/2016/5/12/chartex" xmlns:cx7="http://schemas.microsoft.com/office/drawing/2016/5/13/chartex" xmlns:cx8="http://schemas.microsoft.com/office/drawing/2016/5/14/chartex" xmlns:mc="http://schemas.openxmlformats.org/markup-compatibility/2006" xmlns:aink="http://schemas.microsoft.com/office/drawing/2016/ink" xmlns:am3d="http://schemas.microsoft.com/office/drawing/2017/model3d" xmlns:o="urn:schemas-microsoft-com:office:office" xmlns:oel="http://schemas.microsoft.com/office/2019/extlst" xmlns:r="http://schemas.openxmlformats.org/officeDocument/2006/relationships" xmlns:m="http://schemas.openxmlformats.org/officeDocument/2006/math" xmlns:v="urn:schemas-microsoft-com:vml" xmlns:wp14="http://schemas.microsoft.com/office/word/2010/wordprocessingDrawing" xmlns:wp="http://schemas.openxmlformats.org/drawingml/2006/wordprocessingDrawing" xmlns:w10="urn:schemas-microsoft-com:office:word" xmlns:w="http://schemas.openxmlformats.org/wordprocessingml/2006/main" xmlns:w14="http://schemas.microsoft.com/office/word/2010/wordml" xmlns:w15="http://schemas.microsoft.com/office/word/2012/wordml" xmlns:w16cex="http://schemas.microsoft.com/office/word/2018/wordml/cex" xmlns:w16cid="http://schemas.microsoft.com/office/word/2016/wordml/cid" xmlns:w16="http://schemas.microsoft.com/office/word/2018/wordml" xmlns:w16sdtdh="http://schemas.microsoft.com/office/word/2020/wordml/sdtdatahash" xmlns:w16se="http://schemas.microsoft.com/office/word/2015/wordml/symex" xmlns:wpg="http://schemas.microsoft.com/office/word/2010/wordprocessingGroup" xmlns:wpi="http://schemas.microsoft.com/office/word/2010/wordprocessingInk" xmlns:wne="http://schemas.microsoft.com/office/word/2006/wordml" xmlns:wps="http://schemas.microsoft.com/office/word/2010/wordprocessingShape" mc:Ignorable="w14 w15 w16se w16cid w16 w16cex w16sdtdh wp14">
+<w:footnotes xmlns:wpc="http://schemas.microsoft.com/office/word/2010/wordprocessingCanvas" xmlns:cx="http://schemas.microsoft.com/office/drawing/2014/chartex" xmlns:cx1="http://schemas.microsoft.com/office/drawing/2015/9/8/chartex" xmlns:cx2="http://schemas.microsoft.com/office/drawing/2015/10/21/chartex" xmlns:cx3="http://schemas.microsoft.com/office/drawing/2016/5/9/chartex" xmlns:cx4="http://schemas.microsoft.com/office/drawing/2016/5/10/chartex" xmlns:cx5="http://schemas.microsoft.com/office/drawing/2016/5/11/chartex" xmlns:cx6="http://schemas.microsoft.com/office/drawing/2016/5/12/chartex" xmlns:cx7="http://schemas.microsoft.com/office/drawing/2016/5/13/chartex" xmlns:cx8="http://schemas.microsoft.com/office/drawing/2016/5/14/chartex" xmlns:mc="http://schemas.openxmlformats.org/markup-compatibility/2006" xmlns:aink="http://schemas.microsoft.com/office/drawing/2016/ink" xmlns:am3d="http://schemas.microsoft.com/office/drawing/2017/model3d" xmlns:o="urn:schemas-microsoft-com:office:office" xmlns:oel="http://schemas.microsoft.com/office/2019/extlst" xmlns:r="http://schemas.openxmlformats.org/officeDocument/2006/relationships" xmlns:m="http://schemas.openxmlformats.org/officeDocument/2006/math" xmlns:v="urn:schemas-microsoft-com:vml" xmlns:wp14="http://schemas.microsoft.com/office/word/2010/wordprocessingDrawing" xmlns:wp="http://schemas.openxmlformats.org/drawingml/2006/wordprocessingDrawing" xmlns:w10="urn:schemas-microsoft-com:office:word" xmlns:w="http://schemas.openxmlformats.org/wordprocessingml/2006/main" xmlns:w14="http://schemas.microsoft.com/office/word/2010/wordml" xmlns:w15="http://schemas.microsoft.com/office/word/2012/wordml" xmlns:w16cex="http://schemas.microsoft.com/office/word/2018/wordml/cex" xmlns:w16cid="http://schemas.microsoft.com/office/word/2016/wordml/cid" xmlns:w16="http://schemas.microsoft.com/office/word/2018/wordml" xmlns:w16du="http://schemas.microsoft.com/office/word/2023/wordml/word16du" xmlns:w16sdtdh="http://schemas.microsoft.com/office/word/2020/wordml/sdtdatahash" xmlns:w16se="http://schemas.microsoft.com/office/word/2015/wordml/symex" xmlns:wpg="http://schemas.microsoft.com/office/word/2010/wordprocessingGroup" xmlns:wpi="http://schemas.microsoft.com/office/word/2010/wordprocessingInk" xmlns:wne="http://schemas.microsoft.com/office/word/2006/wordml" xmlns:wps="http://schemas.microsoft.com/office/word/2010/wordprocessingShape" mc:Ignorable="w14 w15 w16se w16cid w16 w16cex w16sdtdh w16du wp14">
   <w:footnote w:type="separator" w:id="-1">
     <w:p>
       <w:pPr>
@@ -5708,7 +5086,7 @@
 </file>
 
 <file path=word/header1.xml><?xml version="1.0" encoding="utf-8"?>
-<w:hdr xmlns:wpc="http://schemas.microsoft.com/office/word/2010/wordprocessingCanvas" xmlns:cx="http://schemas.microsoft.com/office/drawing/2014/chartex" xmlns:cx1="http://schemas.microsoft.com/office/drawing/2015/9/8/chartex" xmlns:cx2="http://schemas.microsoft.com/office/drawing/2015/10/21/chartex" xmlns:cx3="http://schemas.microsoft.com/office/drawing/2016/5/9/chartex" xmlns:cx4="http://schemas.microsoft.com/office/drawing/2016/5/10/chartex" xmlns:cx5="http://schemas.microsoft.com/office/drawing/2016/5/11/chartex" xmlns:cx6="http://schemas.microsoft.com/office/drawing/2016/5/12/chartex" xmlns:cx7="http://schemas.microsoft.com/office/drawing/2016/5/13/chartex" xmlns:cx8="http://schemas.microsoft.com/office/drawing/2016/5/14/chartex" xmlns:mc="http://schemas.openxmlformats.org/markup-compatibility/2006" xmlns:aink="http://schemas.microsoft.com/office/drawing/2016/ink" xmlns:am3d="http://schemas.microsoft.com/office/drawing/2017/model3d" xmlns:o="urn:schemas-microsoft-com:office:office" xmlns:oel="http://schemas.microsoft.com/office/2019/extlst" xmlns:r="http://schemas.openxmlformats.org/officeDocument/2006/relationships" xmlns:m="http://schemas.openxmlformats.org/officeDocument/2006/math" xmlns:v="urn:schemas-microsoft-com:vml" xmlns:wp14="http://schemas.microsoft.com/office/word/2010/wordprocessingDrawing" xmlns:wp="http://schemas.openxmlformats.org/drawingml/2006/wordprocessingDrawing" xmlns:w10="urn:schemas-microsoft-com:office:word" xmlns:w="http://schemas.openxmlformats.org/wordprocessingml/2006/main" xmlns:w14="http://schemas.microsoft.com/office/word/2010/wordml" xmlns:w15="http://schemas.microsoft.com/office/word/2012/wordml" xmlns:w16cex="http://schemas.microsoft.com/office/word/2018/wordml/cex" xmlns:w16cid="http://schemas.microsoft.com/office/word/2016/wordml/cid" xmlns:w16="http://schemas.microsoft.com/office/word/2018/wordml" xmlns:w16sdtdh="http://schemas.microsoft.com/office/word/2020/wordml/sdtdatahash" xmlns:w16se="http://schemas.microsoft.com/office/word/2015/wordml/symex" xmlns:wpg="http://schemas.microsoft.com/office/word/2010/wordprocessingGroup" xmlns:wpi="http://schemas.microsoft.com/office/word/2010/wordprocessingInk" xmlns:wne="http://schemas.microsoft.com/office/word/2006/wordml" xmlns:wps="http://schemas.microsoft.com/office/word/2010/wordprocessingShape" mc:Ignorable="w14 w15 w16se w16cid w16 w16cex w16sdtdh wp14">
+<w:hdr xmlns:wpc="http://schemas.microsoft.com/office/word/2010/wordprocessingCanvas" xmlns:cx="http://schemas.microsoft.com/office/drawing/2014/chartex" xmlns:cx1="http://schemas.microsoft.com/office/drawing/2015/9/8/chartex" xmlns:cx2="http://schemas.microsoft.com/office/drawing/2015/10/21/chartex" xmlns:cx3="http://schemas.microsoft.com/office/drawing/2016/5/9/chartex" xmlns:cx4="http://schemas.microsoft.com/office/drawing/2016/5/10/chartex" xmlns:cx5="http://schemas.microsoft.com/office/drawing/2016/5/11/chartex" xmlns:cx6="http://schemas.microsoft.com/office/drawing/2016/5/12/chartex" xmlns:cx7="http://schemas.microsoft.com/office/drawing/2016/5/13/chartex" xmlns:cx8="http://schemas.microsoft.com/office/drawing/2016/5/14/chartex" xmlns:mc="http://schemas.openxmlformats.org/markup-compatibility/2006" xmlns:aink="http://schemas.microsoft.com/office/drawing/2016/ink" xmlns:am3d="http://schemas.microsoft.com/office/drawing/2017/model3d" xmlns:o="urn:schemas-microsoft-com:office:office" xmlns:oel="http://schemas.microsoft.com/office/2019/extlst" xmlns:r="http://schemas.openxmlformats.org/officeDocument/2006/relationships" xmlns:m="http://schemas.openxmlformats.org/officeDocument/2006/math" xmlns:v="urn:schemas-microsoft-com:vml" xmlns:wp14="http://schemas.microsoft.com/office/word/2010/wordprocessingDrawing" xmlns:wp="http://schemas.openxmlformats.org/drawingml/2006/wordprocessingDrawing" xmlns:w10="urn:schemas-microsoft-com:office:word" xmlns:w="http://schemas.openxmlformats.org/wordprocessingml/2006/main" xmlns:w14="http://schemas.microsoft.com/office/word/2010/wordml" xmlns:w15="http://schemas.microsoft.com/office/word/2012/wordml" xmlns:w16cex="http://schemas.microsoft.com/office/word/2018/wordml/cex" xmlns:w16cid="http://schemas.microsoft.com/office/word/2016/wordml/cid" xmlns:w16="http://schemas.microsoft.com/office/word/2018/wordml" xmlns:w16du="http://schemas.microsoft.com/office/word/2023/wordml/word16du" xmlns:w16sdtdh="http://schemas.microsoft.com/office/word/2020/wordml/sdtdatahash" xmlns:w16se="http://schemas.microsoft.com/office/word/2015/wordml/symex" xmlns:wpg="http://schemas.microsoft.com/office/word/2010/wordprocessingGroup" xmlns:wpi="http://schemas.microsoft.com/office/word/2010/wordprocessingInk" xmlns:wne="http://schemas.microsoft.com/office/word/2006/wordml" xmlns:wps="http://schemas.microsoft.com/office/word/2010/wordprocessingShape" mc:Ignorable="w14 w15 w16se w16cid w16 w16cex w16sdtdh w16du wp14">
   <w:sdt>
     <w:sdtPr>
       <w:id w:val="1298644577"/>
@@ -5753,7 +5131,7 @@
 </file>
 
 <file path=word/numbering.xml><?xml version="1.0" encoding="utf-8"?>
-<w:numbering xmlns:wpc="http://schemas.microsoft.com/office/word/2010/wordprocessingCanvas" xmlns:cx="http://schemas.microsoft.com/office/drawing/2014/chartex" xmlns:cx1="http://schemas.microsoft.com/office/drawing/2015/9/8/chartex" xmlns:cx2="http://schemas.microsoft.com/office/drawing/2015/10/21/chartex" xmlns:cx3="http://schemas.microsoft.com/office/drawing/2016/5/9/chartex" xmlns:cx4="http://schemas.microsoft.com/office/drawing/2016/5/10/chartex" xmlns:cx5="http://schemas.microsoft.com/office/drawing/2016/5/11/chartex" xmlns:cx6="http://schemas.microsoft.com/office/drawing/2016/5/12/chartex" xmlns:cx7="http://schemas.microsoft.com/office/drawing/2016/5/13/chartex" xmlns:cx8="http://schemas.microsoft.com/office/drawing/2016/5/14/chartex" xmlns:mc="http://schemas.openxmlformats.org/markup-compatibility/2006" xmlns:aink="http://schemas.microsoft.com/office/drawing/2016/ink" xmlns:am3d="http://schemas.microsoft.com/office/drawing/2017/model3d" xmlns:o="urn:schemas-microsoft-com:office:office" xmlns:oel="http://schemas.microsoft.com/office/2019/extlst" xmlns:r="http://schemas.openxmlformats.org/officeDocument/2006/relationships" xmlns:m="http://schemas.openxmlformats.org/officeDocument/2006/math" xmlns:v="urn:schemas-microsoft-com:vml" xmlns:wp14="http://schemas.microsoft.com/office/word/2010/wordprocessingDrawing" xmlns:wp="http://schemas.openxmlformats.org/drawingml/2006/wordprocessingDrawing" xmlns:w10="urn:schemas-microsoft-com:office:word" xmlns:w="http://schemas.openxmlformats.org/wordprocessingml/2006/main" xmlns:w14="http://schemas.microsoft.com/office/word/2010/wordml" xmlns:w15="http://schemas.microsoft.com/office/word/2012/wordml" xmlns:w16cex="http://schemas.microsoft.com/office/word/2018/wordml/cex" xmlns:w16cid="http://schemas.microsoft.com/office/word/2016/wordml/cid" xmlns:w16="http://schemas.microsoft.com/office/word/2018/wordml" xmlns:w16sdtdh="http://schemas.microsoft.com/office/word/2020/wordml/sdtdatahash" xmlns:w16se="http://schemas.microsoft.com/office/word/2015/wordml/symex" xmlns:wpg="http://schemas.microsoft.com/office/word/2010/wordprocessingGroup" xmlns:wpi="http://schemas.microsoft.com/office/word/2010/wordprocessingInk" xmlns:wne="http://schemas.microsoft.com/office/word/2006/wordml" xmlns:wps="http://schemas.microsoft.com/office/word/2010/wordprocessingShape" mc:Ignorable="w14 w15 w16se w16cid w16 w16cex w16sdtdh wp14">
+<w:numbering xmlns:wpc="http://schemas.microsoft.com/office/word/2010/wordprocessingCanvas" xmlns:cx="http://schemas.microsoft.com/office/drawing/2014/chartex" xmlns:cx1="http://schemas.microsoft.com/office/drawing/2015/9/8/chartex" xmlns:cx2="http://schemas.microsoft.com/office/drawing/2015/10/21/chartex" xmlns:cx3="http://schemas.microsoft.com/office/drawing/2016/5/9/chartex" xmlns:cx4="http://schemas.microsoft.com/office/drawing/2016/5/10/chartex" xmlns:cx5="http://schemas.microsoft.com/office/drawing/2016/5/11/chartex" xmlns:cx6="http://schemas.microsoft.com/office/drawing/2016/5/12/chartex" xmlns:cx7="http://schemas.microsoft.com/office/drawing/2016/5/13/chartex" xmlns:cx8="http://schemas.microsoft.com/office/drawing/2016/5/14/chartex" xmlns:mc="http://schemas.openxmlformats.org/markup-compatibility/2006" xmlns:aink="http://schemas.microsoft.com/office/drawing/2016/ink" xmlns:am3d="http://schemas.microsoft.com/office/drawing/2017/model3d" xmlns:o="urn:schemas-microsoft-com:office:office" xmlns:oel="http://schemas.microsoft.com/office/2019/extlst" xmlns:r="http://schemas.openxmlformats.org/officeDocument/2006/relationships" xmlns:m="http://schemas.openxmlformats.org/officeDocument/2006/math" xmlns:v="urn:schemas-microsoft-com:vml" xmlns:wp14="http://schemas.microsoft.com/office/word/2010/wordprocessingDrawing" xmlns:wp="http://schemas.openxmlformats.org/drawingml/2006/wordprocessingDrawing" xmlns:w10="urn:schemas-microsoft-com:office:word" xmlns:w="http://schemas.openxmlformats.org/wordprocessingml/2006/main" xmlns:w14="http://schemas.microsoft.com/office/word/2010/wordml" xmlns:w15="http://schemas.microsoft.com/office/word/2012/wordml" xmlns:w16cex="http://schemas.microsoft.com/office/word/2018/wordml/cex" xmlns:w16cid="http://schemas.microsoft.com/office/word/2016/wordml/cid" xmlns:w16="http://schemas.microsoft.com/office/word/2018/wordml" xmlns:w16du="http://schemas.microsoft.com/office/word/2023/wordml/word16du" xmlns:w16sdtdh="http://schemas.microsoft.com/office/word/2020/wordml/sdtdatahash" xmlns:w16se="http://schemas.microsoft.com/office/word/2015/wordml/symex" xmlns:wpg="http://schemas.microsoft.com/office/word/2010/wordprocessingGroup" xmlns:wpi="http://schemas.microsoft.com/office/word/2010/wordprocessingInk" xmlns:wne="http://schemas.microsoft.com/office/word/2006/wordml" xmlns:wps="http://schemas.microsoft.com/office/word/2010/wordprocessingShape" mc:Ignorable="w14 w15 w16se w16cid w16 w16cex w16sdtdh w16du wp14">
   <w:abstractNum w:abstractNumId="0" w15:restartNumberingAfterBreak="0">
     <w:nsid w:val="09803238"/>
     <w:multiLevelType w:val="multilevel"/>
@@ -6114,7 +5492,7 @@
 </file>
 
 <file path=word/styles.xml><?xml version="1.0" encoding="utf-8"?>
-<w:styles xmlns:mc="http://schemas.openxmlformats.org/markup-compatibility/2006" xmlns:r="http://schemas.openxmlformats.org/officeDocument/2006/relationships" xmlns:w="http://schemas.openxmlformats.org/wordprocessingml/2006/main" xmlns:w14="http://schemas.microsoft.com/office/word/2010/wordml" xmlns:w15="http://schemas.microsoft.com/office/word/2012/wordml" xmlns:w16cex="http://schemas.microsoft.com/office/word/2018/wordml/cex" xmlns:w16cid="http://schemas.microsoft.com/office/word/2016/wordml/cid" xmlns:w16="http://schemas.microsoft.com/office/word/2018/wordml" xmlns:w16sdtdh="http://schemas.microsoft.com/office/word/2020/wordml/sdtdatahash" xmlns:w16se="http://schemas.microsoft.com/office/word/2015/wordml/symex" mc:Ignorable="w14 w15 w16se w16cid w16 w16cex w16sdtdh">
+<w:styles xmlns:mc="http://schemas.openxmlformats.org/markup-compatibility/2006" xmlns:r="http://schemas.openxmlformats.org/officeDocument/2006/relationships" xmlns:w="http://schemas.openxmlformats.org/wordprocessingml/2006/main" xmlns:w14="http://schemas.microsoft.com/office/word/2010/wordml" xmlns:w15="http://schemas.microsoft.com/office/word/2012/wordml" xmlns:w16cex="http://schemas.microsoft.com/office/word/2018/wordml/cex" xmlns:w16cid="http://schemas.microsoft.com/office/word/2016/wordml/cid" xmlns:w16="http://schemas.microsoft.com/office/word/2018/wordml" xmlns:w16du="http://schemas.microsoft.com/office/word/2023/wordml/word16du" xmlns:w16sdtdh="http://schemas.microsoft.com/office/word/2020/wordml/sdtdatahash" xmlns:w16se="http://schemas.microsoft.com/office/word/2015/wordml/symex" mc:Ignorable="w14 w15 w16se w16cid w16 w16cex w16sdtdh w16du">
   <w:docDefaults>
     <w:rPrDefault>
       <w:rPr>

</xml_diff>